<commit_message>
Assignment almost done... So far
</commit_message>
<xml_diff>
--- a/Curl Command Output.docx
+++ b/Curl Command Output.docx
@@ -2526,11 +2526,7 @@
     </w:p>
     <w:p>
       <w:pPr>
-        <w:rPr>
-          <w:b w:val="1"/>
-          <w:sz w:val="36"/>
-          <w:szCs w:val="36"/>
-        </w:rPr>
+        <w:rPr/>
       </w:pPr>
       <w:r>
         <w:rPr>
@@ -2541,6 +2537,122 @@
     <w:tbl>
       <w:tblPr>
         <w:tblStyle w:val="Table9"/>
+        <w:tblW w:w="9360.0" w:type="dxa"/>
+        <w:jc w:val="left"/>
+        <w:tblInd w:w="100.0" w:type="pct"/>
+        <w:tblLayout w:type="fixed"/>
+        <w:tblLook w:val="0600"/>
+      </w:tblPr>
+      <w:tblGrid>
+        <w:gridCol w:w="9360"/>
+        <w:tblGridChange w:id="0">
+          <w:tblGrid>
+            <w:gridCol w:w="9360"/>
+          </w:tblGrid>
+        </w:tblGridChange>
+      </w:tblGrid>
+      <w:tr>
+        <w:trPr>
+          <w:trHeight w:val="1020" w:hRule="atLeast"/>
+        </w:trPr>
+        <w:tc>
+          <w:tcPr>
+            <w:shd w:fill="f3f3f3" w:val="clear"/>
+            <w:tcMar>
+              <w:top w:w="100.0" w:type="dxa"/>
+              <w:left w:w="100.0" w:type="dxa"/>
+              <w:bottom w:w="100.0" w:type="dxa"/>
+              <w:right w:w="100.0" w:type="dxa"/>
+            </w:tcMar>
+            <w:vAlign w:val="top"/>
+          </w:tcPr>
+          <w:p>
+            <w:pPr>
+              <w:widowControl w:val="0"/>
+              <w:spacing w:line="240" w:lineRule="auto"/>
+              <w:rPr/>
+            </w:pPr>
+            <w:r>
+              <w:rPr>
+                <w:b w:val="1"/>
+                <w:sz w:val="28"/>
+                <w:szCs w:val="28"/>
+                <w:rtl w:val="0"/>
+              </w:rPr>
+              <w:t xml:space="preserve">curl</w:t>
+            </w:r>
+            <w:r>
+              <w:rPr>
+                <w:b w:val="1"/>
+                <w:rtl w:val="0"/>
+              </w:rPr>
+              <w:t xml:space="preserve"> </w:t>
+            </w:r>
+            <w:r>
+              <w:rPr>
+                <w:sz w:val="28"/>
+                <w:szCs w:val="28"/>
+                <w:rtl w:val="0"/>
+              </w:rPr>
+              <w:t xml:space="preserve">-v</w:t>
+            </w:r>
+            <w:r>
+              <w:rPr>
+                <w:rtl w:val="0"/>
+              </w:rPr>
+              <w:t xml:space="preserve"> -X </w:t>
+            </w:r>
+            <w:r>
+              <w:rPr>
+                <w:sz w:val="28"/>
+                <w:szCs w:val="28"/>
+                <w:rtl w:val="0"/>
+              </w:rPr>
+              <w:t xml:space="preserve">POST </w:t>
+            </w:r>
+            <w:r>
+              <w:rPr>
+                <w:rtl w:val="0"/>
+              </w:rPr>
+              <w:t xml:space="preserve">"</w:t>
+            </w:r>
+            <w:r>
+              <w:rPr>
+                <w:color w:val="0000ff"/>
+                <w:sz w:val="24"/>
+                <w:szCs w:val="24"/>
+                <w:u w:val="single"/>
+                <w:rtl w:val="0"/>
+              </w:rPr>
+              <w:t xml:space="preserve">http://localhost:8011/Soen387A1/Servlet1?format=text&amp;param1=Michel&amp;FamName=Maroun&amp;param3=Eng</w:t>
+            </w:r>
+            <w:r>
+              <w:rPr>
+                <w:rtl w:val="0"/>
+              </w:rPr>
+              <w:t xml:space="preserve">"</w:t>
+            </w:r>
+          </w:p>
+        </w:tc>
+      </w:tr>
+    </w:tbl>
+    <w:p>
+      <w:pPr>
+        <w:rPr>
+          <w:b w:val="1"/>
+          <w:sz w:val="36"/>
+          <w:szCs w:val="36"/>
+        </w:rPr>
+      </w:pPr>
+      <w:r>
+        <w:rPr>
+          <w:rtl w:val="0"/>
+        </w:rPr>
+      </w:r>
+    </w:p>
+    <w:tbl>
+      <w:tblPr>
+        <w:tblStyle w:val="Table10"/>
         <w:tblW w:w="9360.0" w:type="dxa"/>
         <w:jc w:val="left"/>
         <w:tblInd w:w="100.0" w:type="pct"/>
@@ -3519,6 +3631,55 @@
     </w:tblPr>
   </w:style>
   <w:style w:type="table" w:styleId="Table9">
+    <w:basedOn w:val="TableNormal"/>
+    <w:tblPr>
+      <w:tblStyleRowBandSize w:val="1"/>
+      <w:tblStyleColBandSize w:val="1"/>
+      <w:tblCellMar>
+        <w:top w:w="100.0" w:type="dxa"/>
+        <w:left w:w="100.0" w:type="dxa"/>
+        <w:bottom w:w="100.0" w:type="dxa"/>
+        <w:right w:w="100.0" w:type="dxa"/>
+      </w:tblCellMar>
+    </w:tblPr>
+    <w:tblStylePr w:type="band1Horz">
+      <w:tcPr/>
+    </w:tblStylePr>
+    <w:tblStylePr w:type="band1Vert">
+      <w:tcPr/>
+    </w:tblStylePr>
+    <w:tblStylePr w:type="band2Horz">
+      <w:tcPr/>
+    </w:tblStylePr>
+    <w:tblStylePr w:type="band2Vert">
+      <w:tcPr/>
+    </w:tblStylePr>
+    <w:tblStylePr w:type="firstCol">
+      <w:tcPr/>
+    </w:tblStylePr>
+    <w:tblStylePr w:type="firstRow">
+      <w:tcPr/>
+    </w:tblStylePr>
+    <w:tblStylePr w:type="lastCol">
+      <w:tcPr/>
+    </w:tblStylePr>
+    <w:tblStylePr w:type="lastRow">
+      <w:tcPr/>
+    </w:tblStylePr>
+    <w:tblStylePr w:type="neCell">
+      <w:tcPr/>
+    </w:tblStylePr>
+    <w:tblStylePr w:type="nwCell">
+      <w:tcPr/>
+    </w:tblStylePr>
+    <w:tblStylePr w:type="seCell">
+      <w:tcPr/>
+    </w:tblStylePr>
+    <w:tblStylePr w:type="swCell">
+      <w:tcPr/>
+    </w:tblStylePr>
+  </w:style>
+  <w:style w:type="table" w:styleId="Table10">
     <w:basedOn w:val="TableNormal"/>
     <w:tblPr>
       <w:tblStyleRowBandSize w:val="1"/>

</xml_diff>